<commit_message>
multiplayer working but not able to shoot each other yet
</commit_message>
<xml_diff>
--- a/RajaNaseerAhmedKhan_BabylonJavascriptForGaming.docx
+++ b/RajaNaseerAhmedKhan_BabylonJavascriptForGaming.docx
@@ -9,8 +9,6 @@
           <w:lang w:val="en-GB"/>
         </w:rPr>
       </w:pPr>
-      <w:bookmarkStart w:id="0" w:name="_GoBack"/>
-      <w:bookmarkEnd w:id="0"/>
       <w:r>
         <w:rPr>
           <w:lang w:val="en-GB"/>
@@ -76,7 +74,7 @@
     </w:p>
     <w:p>
       <w:pPr>
-        <w:pStyle w:val="address"/>
+        <w:pStyle w:val="papersubtitle"/>
         <w:rPr>
           <w:lang w:val="en-GB"/>
         </w:rPr>
@@ -347,576 +345,6 @@
           </wp:inline>
         </w:drawing>
       </w:r>
-    </w:p>
-    <w:p>
-      <w:pPr>
-        <w:rPr>
-          <w:lang w:val="en-GB"/>
-        </w:rPr>
-      </w:pPr>
-    </w:p>
-    <w:p>
-      <w:pPr>
-        <w:pBdr>
-          <w:bottom w:val="single" w:sz="6" w:space="1" w:color="auto"/>
-        </w:pBdr>
-        <w:overflowPunct/>
-        <w:autoSpaceDE/>
-        <w:autoSpaceDN/>
-        <w:adjustRightInd/>
-        <w:spacing w:after="200" w:line="276" w:lineRule="auto"/>
-        <w:ind w:firstLine="0"/>
-        <w:jc w:val="left"/>
-        <w:textAlignment w:val="auto"/>
-        <w:rPr>
-          <w:sz w:val="48"/>
-          <w:szCs w:val="48"/>
-          <w:lang w:val="en-GB"/>
-        </w:rPr>
-      </w:pPr>
-      <w:r>
-        <w:rPr>
-          <w:sz w:val="48"/>
-          <w:szCs w:val="48"/>
-          <w:lang w:val="en-GB"/>
-        </w:rPr>
-        <w:lastRenderedPageBreak/>
-        <w:t>Contents</w:t>
-      </w:r>
-    </w:p>
-    <w:p>
-      <w:pPr>
-        <w:overflowPunct/>
-        <w:autoSpaceDE/>
-        <w:autoSpaceDN/>
-        <w:adjustRightInd/>
-        <w:spacing w:after="200" w:line="276" w:lineRule="auto"/>
-        <w:ind w:firstLine="0"/>
-        <w:jc w:val="left"/>
-        <w:textAlignment w:val="auto"/>
-        <w:rPr>
-          <w:lang w:val="en-GB"/>
-        </w:rPr>
-      </w:pPr>
-    </w:p>
-    <w:p>
-      <w:pPr>
-        <w:pStyle w:val="numitem"/>
-        <w:ind w:left="312"/>
-        <w:rPr>
-          <w:b/>
-          <w:bCs/>
-          <w:lang w:val="en-GB"/>
-        </w:rPr>
-      </w:pPr>
-      <w:r>
-        <w:rPr>
-          <w:b/>
-          <w:bCs/>
-          <w:lang w:val="en-GB"/>
-        </w:rPr>
-        <w:t>Abstract</w:t>
-      </w:r>
-    </w:p>
-    <w:p>
-      <w:pPr>
-        <w:pStyle w:val="numitem"/>
-        <w:numPr>
-          <w:ilvl w:val="1"/>
-          <w:numId w:val="32"/>
-        </w:numPr>
-        <w:rPr>
-          <w:lang w:val="en-GB"/>
-        </w:rPr>
-      </w:pPr>
-      <w:r>
-        <w:rPr>
-          <w:lang w:val="en-GB"/>
-        </w:rPr>
-        <w:t>About the Author</w:t>
-      </w:r>
-    </w:p>
-    <w:p>
-      <w:pPr>
-        <w:pStyle w:val="numitem"/>
-        <w:numPr>
-          <w:ilvl w:val="0"/>
-          <w:numId w:val="0"/>
-        </w:numPr>
-        <w:ind w:left="312" w:hanging="57"/>
-        <w:rPr>
-          <w:b/>
-          <w:bCs/>
-          <w:lang w:val="en-GB"/>
-        </w:rPr>
-      </w:pPr>
-    </w:p>
-    <w:p>
-      <w:pPr>
-        <w:pStyle w:val="numitem"/>
-        <w:ind w:left="312"/>
-        <w:rPr>
-          <w:b/>
-          <w:bCs/>
-          <w:lang w:val="en-GB"/>
-        </w:rPr>
-      </w:pPr>
-      <w:r>
-        <w:rPr>
-          <w:b/>
-          <w:bCs/>
-          <w:lang w:val="en-GB"/>
-        </w:rPr>
-        <w:t>Introduction</w:t>
-      </w:r>
-    </w:p>
-    <w:p>
-      <w:pPr>
-        <w:pStyle w:val="numitem"/>
-        <w:numPr>
-          <w:ilvl w:val="1"/>
-          <w:numId w:val="33"/>
-        </w:numPr>
-        <w:rPr>
-          <w:lang w:val="en-GB"/>
-        </w:rPr>
-      </w:pPr>
-      <w:r>
-        <w:rPr>
-          <w:lang w:val="en-GB"/>
-        </w:rPr>
-        <w:t>Sample Code</w:t>
-      </w:r>
-    </w:p>
-    <w:p>
-      <w:pPr>
-        <w:pStyle w:val="numitem"/>
-        <w:numPr>
-          <w:ilvl w:val="1"/>
-          <w:numId w:val="33"/>
-        </w:numPr>
-        <w:rPr>
-          <w:lang w:val="en-GB"/>
-        </w:rPr>
-      </w:pPr>
-      <w:r>
-        <w:rPr>
-          <w:lang w:val="en-GB"/>
-        </w:rPr>
-        <w:t>Tools</w:t>
-      </w:r>
-    </w:p>
-    <w:p>
-      <w:pPr>
-        <w:pStyle w:val="numitem"/>
-        <w:numPr>
-          <w:ilvl w:val="1"/>
-          <w:numId w:val="33"/>
-        </w:numPr>
-        <w:rPr>
-          <w:lang w:val="en-GB"/>
-        </w:rPr>
-      </w:pPr>
-      <w:r>
-        <w:rPr>
-          <w:lang w:val="en-GB"/>
-        </w:rPr>
-        <w:t>Project Overview</w:t>
-      </w:r>
-    </w:p>
-    <w:p>
-      <w:pPr>
-        <w:pStyle w:val="numitem"/>
-        <w:numPr>
-          <w:ilvl w:val="0"/>
-          <w:numId w:val="0"/>
-        </w:numPr>
-        <w:ind w:left="312" w:hanging="57"/>
-        <w:rPr>
-          <w:b/>
-          <w:bCs/>
-          <w:lang w:val="en-GB"/>
-        </w:rPr>
-      </w:pPr>
-    </w:p>
-    <w:p>
-      <w:pPr>
-        <w:pStyle w:val="numitem"/>
-        <w:ind w:left="312"/>
-        <w:rPr>
-          <w:b/>
-          <w:bCs/>
-          <w:lang w:val="en-GB"/>
-        </w:rPr>
-      </w:pPr>
-      <w:r>
-        <w:rPr>
-          <w:b/>
-          <w:bCs/>
-          <w:lang w:val="en-GB"/>
-        </w:rPr>
-        <w:t>Methodology</w:t>
-      </w:r>
-    </w:p>
-    <w:p>
-      <w:pPr>
-        <w:pStyle w:val="numitem"/>
-        <w:numPr>
-          <w:ilvl w:val="0"/>
-          <w:numId w:val="0"/>
-        </w:numPr>
-        <w:ind w:left="312" w:hanging="57"/>
-        <w:rPr>
-          <w:b/>
-          <w:bCs/>
-          <w:lang w:val="en-GB"/>
-        </w:rPr>
-      </w:pPr>
-    </w:p>
-    <w:p>
-      <w:pPr>
-        <w:pStyle w:val="numitem"/>
-        <w:ind w:left="312"/>
-        <w:rPr>
-          <w:b/>
-          <w:bCs/>
-          <w:lang w:val="en-GB"/>
-        </w:rPr>
-      </w:pPr>
-      <w:r>
-        <w:rPr>
-          <w:b/>
-          <w:bCs/>
-          <w:lang w:val="en-GB"/>
-        </w:rPr>
-        <w:t>Technology Review</w:t>
-      </w:r>
-    </w:p>
-    <w:p>
-      <w:pPr>
-        <w:pStyle w:val="numitem"/>
-        <w:numPr>
-          <w:ilvl w:val="1"/>
-          <w:numId w:val="34"/>
-        </w:numPr>
-        <w:rPr>
-          <w:b/>
-          <w:bCs/>
-          <w:lang w:val="en-GB"/>
-        </w:rPr>
-      </w:pPr>
-      <w:r>
-        <w:rPr>
-          <w:lang w:val="en-GB"/>
-        </w:rPr>
-        <w:t>Babylon</w:t>
-      </w:r>
-      <w:r>
-        <w:rPr>
-          <w:lang w:val="en-GB"/>
-        </w:rPr>
-        <w:t xml:space="preserve"> vs Three.js</w:t>
-      </w:r>
-    </w:p>
-    <w:p>
-      <w:pPr>
-        <w:pStyle w:val="numitem"/>
-        <w:numPr>
-          <w:ilvl w:val="1"/>
-          <w:numId w:val="34"/>
-        </w:numPr>
-        <w:rPr>
-          <w:b/>
-          <w:bCs/>
-          <w:lang w:val="en-GB"/>
-        </w:rPr>
-      </w:pPr>
-      <w:r>
-        <w:rPr>
-          <w:lang w:val="en-GB"/>
-        </w:rPr>
-        <w:t>Socket.io</w:t>
-      </w:r>
-      <w:r>
-        <w:rPr>
-          <w:lang w:val="en-GB"/>
-        </w:rPr>
-        <w:t xml:space="preserve"> vs </w:t>
-      </w:r>
-      <w:r>
-        <w:rPr>
-          <w:lang w:val="en-GB"/>
-        </w:rPr>
-        <w:t>WebSocket</w:t>
-      </w:r>
-    </w:p>
-    <w:p>
-      <w:pPr>
-        <w:pStyle w:val="numitem"/>
-        <w:numPr>
-          <w:ilvl w:val="1"/>
-          <w:numId w:val="34"/>
-        </w:numPr>
-        <w:rPr>
-          <w:b/>
-          <w:bCs/>
-          <w:lang w:val="en-GB"/>
-        </w:rPr>
-      </w:pPr>
-      <w:r>
-        <w:rPr>
-          <w:lang w:val="en-GB"/>
-        </w:rPr>
-        <w:t xml:space="preserve">Node </w:t>
-      </w:r>
-      <w:r>
-        <w:rPr>
-          <w:lang w:val="en-GB"/>
-        </w:rPr>
-        <w:t xml:space="preserve">vs </w:t>
-      </w:r>
-      <w:proofErr w:type="spellStart"/>
-      <w:r>
-        <w:rPr>
-          <w:lang w:val="en-GB"/>
-        </w:rPr>
-        <w:t>Hapi</w:t>
-      </w:r>
-      <w:proofErr w:type="spellEnd"/>
-    </w:p>
-    <w:p>
-      <w:pPr>
-        <w:pStyle w:val="numitem"/>
-        <w:numPr>
-          <w:ilvl w:val="0"/>
-          <w:numId w:val="0"/>
-        </w:numPr>
-        <w:ind w:left="312" w:hanging="57"/>
-        <w:rPr>
-          <w:b/>
-          <w:bCs/>
-          <w:lang w:val="en-GB"/>
-        </w:rPr>
-      </w:pPr>
-    </w:p>
-    <w:p>
-      <w:pPr>
-        <w:pStyle w:val="numitem"/>
-        <w:ind w:left="312"/>
-        <w:rPr>
-          <w:b/>
-          <w:bCs/>
-          <w:lang w:val="en-GB"/>
-        </w:rPr>
-      </w:pPr>
-      <w:r>
-        <w:rPr>
-          <w:b/>
-          <w:bCs/>
-          <w:lang w:val="en-GB"/>
-        </w:rPr>
-        <w:t>Results</w:t>
-      </w:r>
-    </w:p>
-    <w:p>
-      <w:pPr>
-        <w:pStyle w:val="numitem"/>
-        <w:ind w:left="312"/>
-        <w:rPr>
-          <w:b/>
-          <w:bCs/>
-          <w:lang w:val="en-GB"/>
-        </w:rPr>
-      </w:pPr>
-      <w:r>
-        <w:rPr>
-          <w:b/>
-          <w:bCs/>
-          <w:lang w:val="en-GB"/>
-        </w:rPr>
-        <w:t>Conclusion</w:t>
-      </w:r>
-      <w:r>
-        <w:rPr>
-          <w:b/>
-          <w:bCs/>
-          <w:lang w:val="en-GB"/>
-        </w:rPr>
-        <w:t xml:space="preserve"> and Recommendations</w:t>
-      </w:r>
-    </w:p>
-    <w:p>
-      <w:pPr>
-        <w:pStyle w:val="numitem"/>
-        <w:ind w:left="312"/>
-        <w:rPr>
-          <w:b/>
-          <w:bCs/>
-          <w:lang w:val="en-GB"/>
-        </w:rPr>
-      </w:pPr>
-      <w:r>
-        <w:rPr>
-          <w:b/>
-          <w:bCs/>
-          <w:lang w:val="en-GB"/>
-        </w:rPr>
-        <w:t>Appendices</w:t>
-      </w:r>
-    </w:p>
-    <w:p>
-      <w:pPr>
-        <w:pStyle w:val="numitem"/>
-        <w:ind w:left="312"/>
-        <w:rPr>
-          <w:b/>
-          <w:bCs/>
-          <w:lang w:val="en-GB"/>
-        </w:rPr>
-      </w:pPr>
-      <w:r>
-        <w:rPr>
-          <w:b/>
-          <w:bCs/>
-          <w:lang w:val="en-GB"/>
-        </w:rPr>
-        <w:t>Bibliography</w:t>
-      </w:r>
-    </w:p>
-    <w:p>
-      <w:pPr>
-        <w:overflowPunct/>
-        <w:autoSpaceDE/>
-        <w:autoSpaceDN/>
-        <w:adjustRightInd/>
-        <w:spacing w:after="200" w:line="276" w:lineRule="auto"/>
-        <w:ind w:firstLine="0"/>
-        <w:jc w:val="left"/>
-        <w:textAlignment w:val="auto"/>
-        <w:rPr>
-          <w:lang w:val="en-GB"/>
-        </w:rPr>
-      </w:pPr>
-    </w:p>
-    <w:p>
-      <w:pPr>
-        <w:overflowPunct/>
-        <w:autoSpaceDE/>
-        <w:autoSpaceDN/>
-        <w:adjustRightInd/>
-        <w:spacing w:after="200" w:line="276" w:lineRule="auto"/>
-        <w:ind w:firstLine="0"/>
-        <w:jc w:val="left"/>
-        <w:textAlignment w:val="auto"/>
-        <w:rPr>
-          <w:lang w:val="en-GB"/>
-        </w:rPr>
-      </w:pPr>
-    </w:p>
-    <w:p>
-      <w:pPr>
-        <w:overflowPunct/>
-        <w:autoSpaceDE/>
-        <w:autoSpaceDN/>
-        <w:adjustRightInd/>
-        <w:spacing w:after="200" w:line="276" w:lineRule="auto"/>
-        <w:ind w:firstLine="0"/>
-        <w:jc w:val="left"/>
-        <w:textAlignment w:val="auto"/>
-        <w:rPr>
-          <w:lang w:val="en-GB"/>
-        </w:rPr>
-      </w:pPr>
-    </w:p>
-    <w:p>
-      <w:pPr>
-        <w:overflowPunct/>
-        <w:autoSpaceDE/>
-        <w:autoSpaceDN/>
-        <w:adjustRightInd/>
-        <w:spacing w:after="200" w:line="276" w:lineRule="auto"/>
-        <w:ind w:firstLine="0"/>
-        <w:jc w:val="left"/>
-        <w:textAlignment w:val="auto"/>
-        <w:rPr>
-          <w:lang w:val="en-GB"/>
-        </w:rPr>
-      </w:pPr>
-    </w:p>
-    <w:p>
-      <w:pPr>
-        <w:overflowPunct/>
-        <w:autoSpaceDE/>
-        <w:autoSpaceDN/>
-        <w:adjustRightInd/>
-        <w:spacing w:after="200" w:line="276" w:lineRule="auto"/>
-        <w:ind w:firstLine="0"/>
-        <w:jc w:val="left"/>
-        <w:textAlignment w:val="auto"/>
-        <w:rPr>
-          <w:lang w:val="en-GB"/>
-        </w:rPr>
-      </w:pPr>
-    </w:p>
-    <w:p>
-      <w:pPr>
-        <w:overflowPunct/>
-        <w:autoSpaceDE/>
-        <w:autoSpaceDN/>
-        <w:adjustRightInd/>
-        <w:spacing w:after="200" w:line="276" w:lineRule="auto"/>
-        <w:ind w:firstLine="0"/>
-        <w:jc w:val="left"/>
-        <w:textAlignment w:val="auto"/>
-        <w:rPr>
-          <w:lang w:val="en-GB"/>
-        </w:rPr>
-      </w:pPr>
-    </w:p>
-    <w:p>
-      <w:pPr>
-        <w:overflowPunct/>
-        <w:autoSpaceDE/>
-        <w:autoSpaceDN/>
-        <w:adjustRightInd/>
-        <w:spacing w:after="200" w:line="276" w:lineRule="auto"/>
-        <w:ind w:firstLine="0"/>
-        <w:jc w:val="left"/>
-        <w:textAlignment w:val="auto"/>
-        <w:rPr>
-          <w:lang w:val="en-GB"/>
-        </w:rPr>
-      </w:pPr>
-    </w:p>
-    <w:p>
-      <w:pPr>
-        <w:overflowPunct/>
-        <w:autoSpaceDE/>
-        <w:autoSpaceDN/>
-        <w:adjustRightInd/>
-        <w:spacing w:after="200" w:line="276" w:lineRule="auto"/>
-        <w:ind w:firstLine="0"/>
-        <w:jc w:val="left"/>
-        <w:textAlignment w:val="auto"/>
-        <w:rPr>
-          <w:lang w:val="en-GB"/>
-        </w:rPr>
-      </w:pPr>
-    </w:p>
-    <w:p>
-      <w:pPr>
-        <w:overflowPunct/>
-        <w:autoSpaceDE/>
-        <w:autoSpaceDN/>
-        <w:adjustRightInd/>
-        <w:spacing w:after="200" w:line="276" w:lineRule="auto"/>
-        <w:ind w:firstLine="0"/>
-        <w:jc w:val="left"/>
-        <w:textAlignment w:val="auto"/>
-        <w:rPr>
-          <w:lang w:val="en-GB"/>
-        </w:rPr>
-      </w:pPr>
     </w:p>
     <w:p>
       <w:pPr>
@@ -2937,7 +2365,7 @@
           <w:szCs w:val="30"/>
         </w:rPr>
       </w:pPr>
-      <w:bookmarkStart w:id="1" w:name="_Toc34759229"/>
+      <w:bookmarkStart w:id="0" w:name="_Toc34759229"/>
       <w:r>
         <w:rPr>
           <w:rStyle w:val="Heading1Char"/>
@@ -2946,7 +2374,7 @@
         </w:rPr>
         <w:t>Abstract</w:t>
       </w:r>
-      <w:bookmarkEnd w:id="1"/>
+      <w:bookmarkEnd w:id="0"/>
       <w:r>
         <w:rPr>
           <w:b/>
@@ -2960,7 +2388,15 @@
           <w:sz w:val="28"/>
           <w:szCs w:val="30"/>
         </w:rPr>
-        <w:t xml:space="preserve"> JavaScript is very popular in web developers, </w:t>
+        <w:t xml:space="preserve"> </w:t>
+      </w:r>
+      <w:bookmarkStart w:id="1" w:name="_Hlk35402210"/>
+      <w:r>
+        <w:rPr>
+          <w:sz w:val="28"/>
+          <w:szCs w:val="30"/>
+        </w:rPr>
+        <w:t xml:space="preserve">JavaScript is very popular in web developers, </w:t>
       </w:r>
       <w:r>
         <w:rPr>
@@ -3051,7 +2487,14 @@
           <w:sz w:val="28"/>
           <w:szCs w:val="30"/>
         </w:rPr>
-        <w:t xml:space="preserve"> Which is based on pure JavaScript syntaxes and may not be easy task to achieve as compare to other frameworks and game development engine like Unity3D available. For the sake of learning and experimenting, we would go through step by step process to develop a game which will produce a multi-player mode using Node server, and finally we will conclude our experiences.</w:t>
+        <w:t xml:space="preserve"> Which is based on pure JavaScript syntaxes and may not be easy task to achieve as compare to other frameworks and game development engine like Unity3D available. For the sake of learning and experimenting, we would go through step by step process to develop a game which will produce a multi-player mode using Node server, and finally we will conclude our experiences</w:t>
+      </w:r>
+      <w:r>
+        <w:rPr>
+          <w:sz w:val="28"/>
+          <w:szCs w:val="30"/>
+        </w:rPr>
+        <w:t xml:space="preserve"> with comparisons to other available JavaScript libraries for e.g. Three.js etc..</w:t>
       </w:r>
     </w:p>
     <w:p>
@@ -3073,7 +2516,11 @@
       </w:r>
       <w:proofErr w:type="spellEnd"/>
       <w:r>
-        <w:t xml:space="preserve">, JavaScript game development, </w:t>
+        <w:t>, JavaScript game development</w:t>
+      </w:r>
+      <w:bookmarkEnd w:id="1"/>
+      <w:r>
+        <w:t xml:space="preserve">, </w:t>
       </w:r>
       <w:proofErr w:type="spellStart"/>
       <w:r>
@@ -3096,6 +2543,7 @@
           <w:szCs w:val="30"/>
         </w:rPr>
       </w:pPr>
+      <w:bookmarkStart w:id="2" w:name="_Hlk35402265"/>
       <w:r>
         <w:rPr>
           <w:b/>
@@ -3144,13 +2592,56 @@
           <w:sz w:val="28"/>
           <w:szCs w:val="30"/>
         </w:rPr>
-        <w:t>, Dublin Road Campus, Galway Republic of Ireland. I am developing this project for my final year of B.Sc. (Hons) in software development</w:t>
+        <w:t xml:space="preserve">, Dublin Road Campus, Galway Republic of Ireland. I am developing this project for my final </w:t>
       </w:r>
       <w:r>
         <w:rPr>
           <w:sz w:val="28"/>
           <w:szCs w:val="30"/>
         </w:rPr>
+        <w:t>(4</w:t>
+      </w:r>
+      <w:r>
+        <w:rPr>
+          <w:sz w:val="28"/>
+          <w:szCs w:val="30"/>
+          <w:vertAlign w:val="superscript"/>
+        </w:rPr>
+        <w:t>th</w:t>
+      </w:r>
+      <w:r>
+        <w:rPr>
+          <w:sz w:val="28"/>
+          <w:szCs w:val="30"/>
+        </w:rPr>
+        <w:t xml:space="preserve">) </w:t>
+      </w:r>
+      <w:r>
+        <w:rPr>
+          <w:sz w:val="28"/>
+          <w:szCs w:val="30"/>
+        </w:rPr>
+        <w:t>year</w:t>
+      </w:r>
+      <w:r>
+        <w:rPr>
+          <w:sz w:val="28"/>
+          <w:szCs w:val="30"/>
+        </w:rPr>
+        <w:t xml:space="preserve"> </w:t>
+      </w:r>
+      <w:r>
+        <w:rPr>
+          <w:sz w:val="28"/>
+          <w:szCs w:val="30"/>
+        </w:rPr>
+        <w:t>of B.Sc. (Hons) in software development</w:t>
+      </w:r>
+      <w:r>
+        <w:rPr>
+          <w:sz w:val="28"/>
+          <w:szCs w:val="30"/>
+        </w:rPr>
         <w:t>.</w:t>
       </w:r>
     </w:p>
@@ -3166,6 +2657,89 @@
         <w:ind w:left="0" w:firstLine="0"/>
       </w:pPr>
     </w:p>
+    <w:p>
+      <w:pPr>
+        <w:pStyle w:val="abstract"/>
+        <w:ind w:left="0" w:firstLine="0"/>
+      </w:pPr>
+    </w:p>
+    <w:p>
+      <w:pPr>
+        <w:pStyle w:val="abstract"/>
+        <w:ind w:left="-426" w:right="-28" w:firstLine="0"/>
+        <w:rPr>
+          <w:sz w:val="28"/>
+          <w:szCs w:val="30"/>
+        </w:rPr>
+      </w:pPr>
+      <w:r>
+        <w:rPr>
+          <w:b/>
+          <w:bCs/>
+          <w:sz w:val="28"/>
+          <w:szCs w:val="30"/>
+        </w:rPr>
+        <w:t>Acknowledgements</w:t>
+      </w:r>
+      <w:r>
+        <w:rPr>
+          <w:b/>
+          <w:bCs/>
+          <w:sz w:val="28"/>
+          <w:szCs w:val="30"/>
+        </w:rPr>
+        <w:t>:</w:t>
+      </w:r>
+      <w:r>
+        <w:rPr>
+          <w:b/>
+          <w:bCs/>
+          <w:sz w:val="28"/>
+          <w:szCs w:val="30"/>
+        </w:rPr>
+        <w:tab/>
+      </w:r>
+      <w:r>
+        <w:rPr>
+          <w:sz w:val="28"/>
+          <w:szCs w:val="30"/>
+        </w:rPr>
+        <w:t xml:space="preserve">Special thanks to Dr. Brian Mc </w:t>
+      </w:r>
+      <w:proofErr w:type="spellStart"/>
+      <w:r>
+        <w:rPr>
+          <w:sz w:val="28"/>
+          <w:szCs w:val="30"/>
+        </w:rPr>
+        <w:t>Ginley</w:t>
+      </w:r>
+      <w:proofErr w:type="spellEnd"/>
+      <w:r>
+        <w:rPr>
+          <w:sz w:val="28"/>
+          <w:szCs w:val="30"/>
+        </w:rPr>
+        <w:t xml:space="preserve"> for the support during the </w:t>
+      </w:r>
+      <w:proofErr w:type="gramStart"/>
+      <w:r>
+        <w:rPr>
+          <w:sz w:val="28"/>
+          <w:szCs w:val="30"/>
+        </w:rPr>
+        <w:t>1 year</w:t>
+      </w:r>
+      <w:proofErr w:type="gramEnd"/>
+      <w:r>
+        <w:rPr>
+          <w:sz w:val="28"/>
+          <w:szCs w:val="30"/>
+        </w:rPr>
+        <w:t xml:space="preserve"> long project, also for helping out all year long for enhancing the project and thesis. </w:t>
+      </w:r>
+    </w:p>
+    <w:bookmarkEnd w:id="2"/>
     <w:p>
       <w:pPr>
         <w:pStyle w:val="abstract"/>
@@ -3244,7 +2818,7 @@
           <w:szCs w:val="42"/>
         </w:rPr>
       </w:pPr>
-      <w:bookmarkStart w:id="2" w:name="_Toc34759230"/>
+      <w:bookmarkStart w:id="3" w:name="_Toc34759230"/>
       <w:r>
         <w:rPr>
           <w:sz w:val="42"/>
@@ -3266,7 +2840,7 @@
         </w:rPr>
         <w:t>Introduction</w:t>
       </w:r>
-      <w:bookmarkEnd w:id="2"/>
+      <w:bookmarkEnd w:id="3"/>
     </w:p>
     <w:p/>
     <w:p>
@@ -3276,6 +2850,7 @@
         <w:ind w:left="45" w:right="45"/>
         <w:jc w:val="both"/>
       </w:pPr>
+      <w:bookmarkStart w:id="4" w:name="_Hlk35402403"/>
       <w:proofErr w:type="spellStart"/>
       <w:r>
         <w:t>BabylonJS</w:t>
@@ -3593,6 +3168,7 @@
           <w:sz w:val="28"/>
           <w:szCs w:val="28"/>
         </w:rPr>
+        <w:lastRenderedPageBreak/>
         <w:t xml:space="preserve">Supports </w:t>
       </w:r>
       <w:r>
@@ -3652,7 +3228,6 @@
           <w:sz w:val="28"/>
           <w:szCs w:val="28"/>
         </w:rPr>
-        <w:lastRenderedPageBreak/>
         <w:t>Supports Assets/</w:t>
       </w:r>
       <w:r>
@@ -3769,6 +3344,7 @@
         <w:t>Adding music and sound to the scene</w:t>
       </w:r>
     </w:p>
+    <w:bookmarkEnd w:id="4"/>
     <w:p>
       <w:pPr>
         <w:overflowPunct/>
@@ -3809,7 +3385,7 @@
           <w:szCs w:val="32"/>
         </w:rPr>
       </w:pPr>
-      <w:bookmarkStart w:id="3" w:name="_Toc34759231"/>
+      <w:bookmarkStart w:id="5" w:name="_Toc34759231"/>
       <w:r>
         <w:rPr>
           <w:sz w:val="32"/>
@@ -3824,6 +3400,7 @@
         </w:rPr>
         <w:tab/>
       </w:r>
+      <w:bookmarkStart w:id="6" w:name="_Hlk35402482"/>
       <w:r>
         <w:rPr>
           <w:sz w:val="32"/>
@@ -3831,12 +3408,14 @@
         </w:rPr>
         <w:t>Sample Code</w:t>
       </w:r>
-      <w:bookmarkEnd w:id="3"/>
+      <w:bookmarkEnd w:id="5"/>
+      <w:bookmarkEnd w:id="6"/>
     </w:p>
     <w:p>
       <w:pPr>
         <w:pStyle w:val="programcode"/>
       </w:pPr>
+      <w:bookmarkStart w:id="7" w:name="_Hlk35402534"/>
       <w:proofErr w:type="gramStart"/>
       <w:r>
         <w:t>&lt;!--</w:t>
@@ -4150,6 +3729,7 @@
           <w:id w:val="610478327"/>
           <w:citation/>
         </w:sdtPr>
+        <w:sdtEndPr/>
         <w:sdtContent>
           <w:r>
             <w:fldChar w:fldCharType="begin"/>
@@ -4183,6 +3763,7 @@
         </w:sdtContent>
       </w:sdt>
     </w:p>
+    <w:bookmarkEnd w:id="7"/>
     <w:p>
       <w:pPr>
         <w:pStyle w:val="programcode"/>
@@ -4193,6 +3774,7 @@
         <w:pStyle w:val="p1a"/>
       </w:pPr>
       <w:r>
+        <w:lastRenderedPageBreak/>
         <w:t>Above code output</w:t>
       </w:r>
       <w:r>
@@ -4207,7 +3789,6 @@
         <w:rPr>
           <w:noProof/>
         </w:rPr>
-        <w:lastRenderedPageBreak/>
         <w:drawing>
           <wp:inline distT="0" distB="0" distL="0" distR="0" wp14:anchorId="1807E89B" wp14:editId="47DCDBF2">
             <wp:extent cx="852985" cy="713190"/>
@@ -4278,7 +3859,7 @@
           <w:szCs w:val="32"/>
         </w:rPr>
       </w:pPr>
-      <w:bookmarkStart w:id="4" w:name="_Toc34759232"/>
+      <w:bookmarkStart w:id="8" w:name="_Toc34759232"/>
       <w:r>
         <w:rPr>
           <w:sz w:val="32"/>
@@ -4294,7 +3875,7 @@
         <w:tab/>
         <w:t>Tools:</w:t>
       </w:r>
-      <w:bookmarkEnd w:id="4"/>
+      <w:bookmarkEnd w:id="8"/>
     </w:p>
     <w:p>
       <w:pPr>
@@ -4307,7 +3888,7 @@
           <w:lang w:val="en-GB"/>
         </w:rPr>
       </w:pPr>
-      <w:bookmarkStart w:id="5" w:name="_Toc34759233"/>
+      <w:bookmarkStart w:id="9" w:name="_Toc34759233"/>
       <w:r>
         <w:rPr>
           <w:b/>
@@ -4325,7 +3906,7 @@
         <w:tab/>
         <w:t>Sandbox</w:t>
       </w:r>
-      <w:bookmarkEnd w:id="5"/>
+      <w:bookmarkEnd w:id="9"/>
     </w:p>
     <w:p>
       <w:pPr>
@@ -4338,7 +3919,7 @@
           <w:lang w:val="en-GB"/>
         </w:rPr>
       </w:pPr>
-      <w:bookmarkStart w:id="6" w:name="_Toc34759234"/>
+      <w:bookmarkStart w:id="10" w:name="_Toc34759234"/>
       <w:r>
         <w:rPr>
           <w:b/>
@@ -4356,7 +3937,7 @@
         <w:tab/>
         <w:t>Playground</w:t>
       </w:r>
-      <w:bookmarkEnd w:id="6"/>
+      <w:bookmarkEnd w:id="10"/>
     </w:p>
     <w:p>
       <w:pPr>
@@ -4369,53 +3950,33 @@
         <w:ind w:left="681" w:firstLine="0"/>
         <w:jc w:val="left"/>
         <w:textAlignment w:val="auto"/>
+      </w:pPr>
+      <w:bookmarkStart w:id="11" w:name="_Hlk35402773"/>
+      <w:r>
+        <w:t>The place to try out coding with Babylon.js.</w:t>
+      </w:r>
+      <w:r>
         <w:rPr>
           <w:lang w:val="en-SH" w:eastAsia="en-SH"/>
         </w:rPr>
-      </w:pPr>
+        <w:t xml:space="preserve">Experimenting and changing any code in the playground and clicking on the Run button will not affect any original code in the playground you currently using. Original code can be restored by refreshing the </w:t>
+      </w:r>
+      <w:proofErr w:type="spellStart"/>
       <w:r>
         <w:rPr>
           <w:lang w:val="en-SH" w:eastAsia="en-SH"/>
         </w:rPr>
-        <w:t>The place to try out coding with Babylon.js.</w:t>
-      </w:r>
-    </w:p>
-    <w:p>
-      <w:pPr>
-        <w:ind w:left="681"/>
+        <w:t>browser.You</w:t>
+      </w:r>
+      <w:proofErr w:type="spellEnd"/>
+      <w:r>
         <w:rPr>
           <w:lang w:val="en-SH" w:eastAsia="en-SH"/>
         </w:rPr>
-      </w:pPr>
-      <w:r>
-        <w:rPr>
-          <w:lang w:val="en-SH" w:eastAsia="en-SH"/>
-        </w:rPr>
-        <w:t>Experimenting and changing any code in the playground and clicking on the Run button will not affect any original code in the playground you currently using. Original code can be restored by refreshing the browser.</w:t>
-      </w:r>
-    </w:p>
-    <w:p>
-      <w:pPr>
-        <w:ind w:left="681"/>
-        <w:rPr>
-          <w:lang w:val="en-SH" w:eastAsia="en-SH"/>
-        </w:rPr>
-      </w:pPr>
-    </w:p>
-    <w:p>
-      <w:pPr>
-        <w:ind w:left="681"/>
-        <w:rPr>
-          <w:lang w:val="en-SH" w:eastAsia="en-SH"/>
-        </w:rPr>
-      </w:pPr>
-      <w:r>
-        <w:rPr>
-          <w:lang w:val="en-SH" w:eastAsia="en-SH"/>
-        </w:rPr>
-        <w:t>You can write the code in JavaScript or Typescript. The playground software compiles the code to JavaScript, in the background, before rendering</w:t>
-      </w:r>
-    </w:p>
+        <w:t xml:space="preserve"> can write the code in JavaScript or Typescript. The playground software compiles the code to JavaScript, in the background, before rendering</w:t>
+      </w:r>
+    </w:p>
+    <w:bookmarkEnd w:id="11"/>
     <w:p>
       <w:pPr>
         <w:pStyle w:val="NormalWeb"/>
@@ -4440,7 +4001,7 @@
           <w:lang w:val="en-GB"/>
         </w:rPr>
       </w:pPr>
-      <w:bookmarkStart w:id="7" w:name="_Toc34759235"/>
+      <w:bookmarkStart w:id="12" w:name="_Toc34759235"/>
       <w:r>
         <w:rPr>
           <w:b/>
@@ -4458,7 +4019,7 @@
         <w:tab/>
         <w:t>Spector.js</w:t>
       </w:r>
-      <w:bookmarkEnd w:id="7"/>
+      <w:bookmarkEnd w:id="12"/>
     </w:p>
     <w:p>
       <w:pPr>
@@ -4488,53 +4049,32 @@
         <w:ind w:left="681" w:firstLine="0"/>
         <w:jc w:val="left"/>
         <w:textAlignment w:val="auto"/>
-        <w:rPr>
-          <w:lang w:val="en-SH" w:eastAsia="en-SH"/>
-        </w:rPr>
-      </w:pPr>
-      <w:r>
-        <w:rPr>
-          <w:lang w:val="en-SH" w:eastAsia="en-SH"/>
-        </w:rPr>
+      </w:pPr>
+      <w:bookmarkStart w:id="13" w:name="_Hlk35403426"/>
+      <w:r>
         <w:t xml:space="preserve">Spector is a tool aim to </w:t>
       </w:r>
       <w:proofErr w:type="spellStart"/>
       <w:r>
-        <w:rPr>
-          <w:lang w:val="en-SH" w:eastAsia="en-SH"/>
-        </w:rPr>
         <w:t>WebGl</w:t>
       </w:r>
       <w:proofErr w:type="spellEnd"/>
       <w:r>
-        <w:rPr>
-          <w:lang w:val="en-SH" w:eastAsia="en-SH"/>
-        </w:rPr>
         <w:t xml:space="preserve"> developers willing to know what happens on their context. It enables capturing all the available information from a frame. You will be empowered to look at your entire commands list with their associated visual states and context information.</w:t>
       </w:r>
-    </w:p>
-    <w:p>
-      <w:pPr>
-        <w:ind w:left="681"/>
-        <w:rPr>
-          <w:lang w:val="en-SH" w:eastAsia="en-SH"/>
-        </w:rPr>
-      </w:pPr>
-    </w:p>
-    <w:p>
-      <w:pPr>
-        <w:ind w:left="681"/>
-        <w:rPr>
-          <w:lang w:val="en-SH" w:eastAsia="en-SH"/>
-        </w:rPr>
-      </w:pPr>
-      <w:r>
-        <w:rPr>
-          <w:lang w:val="en-SH" w:eastAsia="en-SH"/>
-        </w:rPr>
-        <w:t>You will be able to Explore and Troubleshoot your WebGL and WebGL2 scenes easily. This is compatible with any WebGL capable browser and all the web based 3d engines as well as vanilla scripts</w:t>
-      </w:r>
-    </w:p>
+      <w:r>
+        <w:t xml:space="preserve"> </w:t>
+      </w:r>
+      <w:proofErr w:type="gramStart"/>
+      <w:r>
+        <w:t>You</w:t>
+      </w:r>
+      <w:proofErr w:type="gramEnd"/>
+      <w:r>
+        <w:t xml:space="preserve"> will be able to Explore and Troubleshoot your WebGL and WebGL2 scenes easily. This is compatible with any WebGL capable browser and all the web based 3d engines as well as vanilla scripts</w:t>
+      </w:r>
+    </w:p>
+    <w:bookmarkEnd w:id="13"/>
     <w:p>
       <w:pPr>
         <w:pStyle w:val="NormalWeb"/>
@@ -4550,6 +4090,19 @@
     </w:p>
     <w:p>
       <w:pPr>
+        <w:pStyle w:val="NormalWeb"/>
+        <w:spacing w:before="120" w:beforeAutospacing="0" w:after="144" w:afterAutospacing="0"/>
+        <w:ind w:left="48" w:right="48"/>
+        <w:jc w:val="both"/>
+        <w:rPr>
+          <w:sz w:val="42"/>
+          <w:szCs w:val="42"/>
+          <w:lang w:val="en-GB"/>
+        </w:rPr>
+      </w:pPr>
+    </w:p>
+    <w:p>
+      <w:pPr>
         <w:pStyle w:val="Heading3"/>
         <w:spacing w:after="100" w:afterAutospacing="1"/>
         <w:ind w:firstLine="708"/>
@@ -4559,13 +4112,14 @@
           <w:lang w:val="en-GB"/>
         </w:rPr>
       </w:pPr>
-      <w:bookmarkStart w:id="8" w:name="_Toc34759236"/>
+      <w:bookmarkStart w:id="14" w:name="_Toc34759236"/>
       <w:r>
         <w:rPr>
           <w:b/>
           <w:bCs/>
           <w:lang w:val="en-GB"/>
         </w:rPr>
+        <w:lastRenderedPageBreak/>
         <w:t>2.2.4</w:t>
       </w:r>
       <w:r>
@@ -4592,7 +4146,7 @@
         </w:rPr>
         <w:t>Exporters</w:t>
       </w:r>
-      <w:bookmarkEnd w:id="8"/>
+      <w:bookmarkEnd w:id="14"/>
     </w:p>
     <w:p>
       <w:pPr>
@@ -4605,7 +4159,7 @@
           <w:lang w:val="en-GB"/>
         </w:rPr>
       </w:pPr>
-      <w:bookmarkStart w:id="9" w:name="_Toc34759237"/>
+      <w:bookmarkStart w:id="15" w:name="_Toc34759237"/>
       <w:r>
         <w:rPr>
           <w:b/>
@@ -4631,19 +4185,18 @@
         </w:rPr>
         <w:t>Node Material Editor</w:t>
       </w:r>
-      <w:bookmarkEnd w:id="9"/>
+      <w:bookmarkEnd w:id="15"/>
     </w:p>
     <w:p>
       <w:pPr>
         <w:ind w:left="708"/>
-        <w:rPr>
-          <w:lang w:val="en-GB"/>
-        </w:rPr>
-      </w:pPr>
+      </w:pPr>
+      <w:bookmarkStart w:id="16" w:name="_Hlk35403350"/>
       <w:r>
         <w:t>The Node Material is a new material introduced with Babylon.js v4.1. It lets you create a material based on custom shaders but without having to deal with shader code. All the shader creation will be done using either an UI (the Node Material Editor) or by creating and connecting nodes (the Node Material blocks).</w:t>
       </w:r>
     </w:p>
+    <w:bookmarkEnd w:id="16"/>
     <w:p>
       <w:pPr>
         <w:pStyle w:val="abstract"/>
@@ -4675,7 +4228,7 @@
           <w:szCs w:val="32"/>
         </w:rPr>
       </w:pPr>
-      <w:bookmarkStart w:id="10" w:name="_Toc34759238"/>
+      <w:bookmarkStart w:id="17" w:name="_Toc34759238"/>
       <w:r>
         <w:rPr>
           <w:sz w:val="32"/>
@@ -4698,7 +4251,7 @@
         <w:tab/>
         <w:t>Project Overview:</w:t>
       </w:r>
-      <w:bookmarkEnd w:id="10"/>
+      <w:bookmarkEnd w:id="17"/>
     </w:p>
     <w:p>
       <w:pPr>
@@ -4709,14 +4262,30 @@
           <w:szCs w:val="24"/>
         </w:rPr>
       </w:pPr>
+      <w:bookmarkStart w:id="18" w:name="_Hlk35403912"/>
       <w:r>
         <w:rPr>
           <w:sz w:val="24"/>
           <w:szCs w:val="24"/>
         </w:rPr>
-        <w:t>In this project we will use the said Babylon engine and will make a game which can be run on any browser. Game will be using mouse and keyboard to move around the ground and shoot cannon, laser and bullets. We will also use the socket.io and node express server to run and create multiplayer mode to instantiate multiple player objects. Also, this project will be stored on Heroku.com for hosting online.</w:t>
-      </w:r>
-    </w:p>
+        <w:t xml:space="preserve">In this project we will use the said Babylon engine and will make a game which can be run on any browser. Game will be using mouse and keyboard to move </w:t>
+      </w:r>
+      <w:r>
+        <w:rPr>
+          <w:sz w:val="24"/>
+          <w:szCs w:val="24"/>
+        </w:rPr>
+        <w:t xml:space="preserve">characters </w:t>
+      </w:r>
+      <w:r>
+        <w:rPr>
+          <w:sz w:val="24"/>
+          <w:szCs w:val="24"/>
+        </w:rPr>
+        <w:t>around the ground and shoot cannon, laser and bullets. We will also use the socket.io and node express server to run and create multiplayer mode to instantiate multiple player objects. Also, this project will be stored on Heroku.com for hosting online.</w:t>
+      </w:r>
+    </w:p>
+    <w:bookmarkEnd w:id="18"/>
     <w:p>
       <w:pPr>
         <w:pStyle w:val="abstract"/>
@@ -4797,7 +4366,7 @@
         </w:rPr>
         <w:t xml:space="preserve"> </w:t>
       </w:r>
-      <w:bookmarkStart w:id="11" w:name="_Toc34759239"/>
+      <w:bookmarkStart w:id="19" w:name="_Toc34759239"/>
       <w:r>
         <w:rPr>
           <w:sz w:val="42"/>
@@ -4813,7 +4382,7 @@
         </w:rPr>
         <w:t xml:space="preserve"> Review</w:t>
       </w:r>
-      <w:bookmarkEnd w:id="11"/>
+      <w:bookmarkEnd w:id="19"/>
     </w:p>
     <w:p>
       <w:pPr>
@@ -4832,13 +4401,14 @@
           <w:lang w:val="en-GB"/>
         </w:rPr>
       </w:pPr>
-      <w:bookmarkStart w:id="12" w:name="_Toc34759240"/>
+      <w:bookmarkStart w:id="20" w:name="_Toc34759240"/>
       <w:r>
         <w:rPr>
           <w:sz w:val="32"/>
           <w:szCs w:val="32"/>
           <w:lang w:val="en-GB"/>
         </w:rPr>
+        <w:lastRenderedPageBreak/>
         <w:t>3.1</w:t>
       </w:r>
       <w:r>
@@ -4857,12 +4427,13 @@
         </w:rPr>
         <w:t>Babylon vs Three.js</w:t>
       </w:r>
-      <w:bookmarkEnd w:id="12"/>
+      <w:bookmarkEnd w:id="20"/>
     </w:p>
     <w:p>
       <w:pPr>
         <w:ind w:left="360" w:firstLine="0"/>
       </w:pPr>
+      <w:bookmarkStart w:id="21" w:name="_Hlk35408818"/>
       <w:r>
         <w:t xml:space="preserve">Both Three.js and Babylon.js </w:t>
       </w:r>
@@ -5016,7 +4587,11 @@
         <w:t>cutting-edge</w:t>
       </w:r>
       <w:r>
-        <w:t xml:space="preserve"> technology.</w:t>
+        <w:t xml:space="preserve"> technology</w:t>
+      </w:r>
+      <w:bookmarkEnd w:id="21"/>
+      <w:r>
+        <w:t>.</w:t>
       </w:r>
     </w:p>
     <w:p/>
@@ -5033,7 +4608,7 @@
           <w:szCs w:val="32"/>
         </w:rPr>
       </w:pPr>
-      <w:bookmarkStart w:id="13" w:name="_Toc34759241"/>
+      <w:bookmarkStart w:id="22" w:name="_Toc34759241"/>
       <w:r>
         <w:rPr>
           <w:sz w:val="32"/>
@@ -5050,7 +4625,7 @@
         </w:rPr>
         <w:t>WebSocket</w:t>
       </w:r>
-      <w:bookmarkEnd w:id="13"/>
+      <w:bookmarkEnd w:id="22"/>
     </w:p>
     <w:p>
       <w:pPr>
@@ -5079,6 +4654,7 @@
           <w:lang w:val="en-GB"/>
         </w:rPr>
       </w:pPr>
+      <w:bookmarkStart w:id="23" w:name="_Hlk35408977"/>
       <w:r>
         <w:rPr>
           <w:b/>
@@ -5191,6 +4767,7 @@
         <w:ind w:left="587"/>
       </w:pPr>
       <w:r>
+        <w:lastRenderedPageBreak/>
         <w:t>The major advantage it stands over an HTTP connection that it provides full duplex communication.</w:t>
       </w:r>
     </w:p>
@@ -5524,6 +5101,7 @@
         <w:t>It also handles the various support level and the inconsistencies from the browser.</w:t>
       </w:r>
     </w:p>
+    <w:bookmarkEnd w:id="23"/>
     <w:p>
       <w:pPr>
         <w:pStyle w:val="bulletitem"/>
@@ -5534,6 +5112,7 @@
         <w:ind w:left="587"/>
       </w:pPr>
       <w:r>
+        <w:lastRenderedPageBreak/>
         <w:t>It also gives the additional feature room support for basic publish infrastructure and thinks like automatic reconnect.</w:t>
       </w:r>
     </w:p>
@@ -5579,7 +5158,7 @@
           <w:szCs w:val="32"/>
         </w:rPr>
       </w:pPr>
-      <w:bookmarkStart w:id="14" w:name="_Toc34759242"/>
+      <w:bookmarkStart w:id="24" w:name="_Toc34759242"/>
       <w:r>
         <w:rPr>
           <w:sz w:val="32"/>
@@ -5595,7 +5174,7 @@
         </w:rPr>
         <w:t>Hapi</w:t>
       </w:r>
-      <w:bookmarkEnd w:id="14"/>
+      <w:bookmarkEnd w:id="24"/>
       <w:proofErr w:type="spellEnd"/>
     </w:p>
     <w:p>
@@ -5636,6 +5215,29 @@
       <w:r>
         <w:t>Both frameworks have more in common than they have differences. However, there are some key differences you should consider if you’re choosing between them for a project.</w:t>
       </w:r>
+    </w:p>
+    <w:p>
+      <w:pPr>
+        <w:pStyle w:val="p1a"/>
+        <w:ind w:left="360"/>
+      </w:pPr>
+    </w:p>
+    <w:p>
+      <w:r>
+        <w:t xml:space="preserve">Another breaking point for the JavaScript world was the creation of the Node.js run-time environment that allowed programmers to run JavaScript code on the server, outside of the browser. </w:t>
+      </w:r>
+    </w:p>
+    <w:p/>
+    <w:p>
+      <w:r>
+        <w:t>Node.js also uses V8 engine that parses and runs the written JavaScript code</w:t>
+      </w:r>
+    </w:p>
+    <w:p>
+      <w:pPr>
+        <w:pStyle w:val="p1a"/>
+        <w:ind w:left="360"/>
+      </w:pPr>
     </w:p>
     <w:p>
       <w:pPr>
@@ -5873,7 +5475,11 @@
         <w:t>res</w:t>
       </w:r>
       <w:r>
-        <w:t> request/response objects. An Express application “chains” middleware together to act on requests and responses. Each middleware component has a single, well-defined job to do, keeping concerns isolated within each component.</w:t>
+        <w:t xml:space="preserve"> request/response objects. </w:t>
+      </w:r>
+      <w:r>
+        <w:lastRenderedPageBreak/>
+        <w:t>An Express application “chains” middleware together to act on requests and responses. Each middleware component has a single, well-defined job to do, keeping concerns isolated within each component.</w:t>
       </w:r>
     </w:p>
     <w:p>
@@ -5947,7 +5553,7 @@
           <w:szCs w:val="27"/>
         </w:rPr>
       </w:pPr>
-      <w:bookmarkStart w:id="15" w:name="_Toc34759243"/>
+      <w:bookmarkStart w:id="25" w:name="_Toc34759243"/>
       <w:r>
         <w:rPr>
           <w:rFonts w:ascii="Segoe UI" w:hAnsi="Segoe UI" w:cs="Segoe UI"/>
@@ -5955,7 +5561,7 @@
         </w:rPr>
         <w:t>Express Hello World</w:t>
       </w:r>
-      <w:bookmarkEnd w:id="15"/>
+      <w:bookmarkEnd w:id="25"/>
     </w:p>
     <w:p>
       <w:r>
@@ -11492,6 +11098,7 @@
           <w:sz w:val="25"/>
           <w:szCs w:val="25"/>
         </w:rPr>
+        <w:lastRenderedPageBreak/>
         <w:t xml:space="preserve">    </w:t>
       </w:r>
       <w:r>
@@ -12605,7 +12212,7 @@
           <w:szCs w:val="42"/>
         </w:rPr>
       </w:pPr>
-      <w:bookmarkStart w:id="16" w:name="_Toc34759244"/>
+      <w:bookmarkStart w:id="26" w:name="_Toc34759244"/>
       <w:r>
         <w:rPr>
           <w:sz w:val="42"/>
@@ -12613,7 +12220,7 @@
         </w:rPr>
         <w:t>Methodology</w:t>
       </w:r>
-      <w:bookmarkEnd w:id="16"/>
+      <w:bookmarkEnd w:id="26"/>
     </w:p>
     <w:p>
       <w:pPr>
@@ -12637,22 +12244,457 @@
           <w:szCs w:val="42"/>
         </w:rPr>
       </w:pPr>
-      <w:bookmarkStart w:id="17" w:name="_Toc34759245"/>
+      <w:bookmarkStart w:id="27" w:name="_Toc34759245"/>
       <w:r>
         <w:rPr>
           <w:sz w:val="42"/>
           <w:szCs w:val="42"/>
         </w:rPr>
+        <w:lastRenderedPageBreak/>
         <w:t>System Design</w:t>
       </w:r>
-      <w:bookmarkEnd w:id="17"/>
-      <w:r>
-        <w:rPr>
-          <w:sz w:val="42"/>
-          <w:szCs w:val="42"/>
-        </w:rPr>
+      <w:bookmarkEnd w:id="27"/>
+    </w:p>
+    <w:p>
+      <w:bookmarkStart w:id="28" w:name="_Hlk35408532"/>
+      <w:r>
+        <w:t xml:space="preserve">The Basic design approach is to build a </w:t>
+      </w:r>
+      <w:r>
+        <w:t>index.</w:t>
+      </w:r>
+      <w:r>
+        <w:t>html page which will be served using any fast html server application for e.g.</w:t>
+      </w:r>
+    </w:p>
+    <w:p>
+      <w:pPr>
+        <w:pStyle w:val="bulletitem"/>
+      </w:pPr>
+      <w:r>
+        <w:t xml:space="preserve"> python 3 has built in support for server by using the command python -m </w:t>
+      </w:r>
+      <w:proofErr w:type="spellStart"/>
+      <w:proofErr w:type="gramStart"/>
+      <w:r>
+        <w:t>http.server</w:t>
+      </w:r>
+      <w:proofErr w:type="spellEnd"/>
+      <w:proofErr w:type="gramEnd"/>
+      <w:r>
+        <w:t>.</w:t>
+      </w:r>
+    </w:p>
+    <w:p>
+      <w:pPr>
+        <w:pStyle w:val="bulletitem"/>
+      </w:pPr>
+      <w:r>
+        <w:t xml:space="preserve">python 2 has server using command python -m </w:t>
+      </w:r>
+      <w:proofErr w:type="spellStart"/>
+      <w:r>
+        <w:t>SimpleHttpServer</w:t>
+      </w:r>
+      <w:proofErr w:type="spellEnd"/>
+      <w:r>
+        <w:t>.</w:t>
+      </w:r>
+    </w:p>
+    <w:p>
+      <w:pPr>
+        <w:pStyle w:val="bulletitem"/>
+      </w:pPr>
+      <w:r>
+        <w:t>also,</w:t>
+      </w:r>
+      <w:r>
+        <w:t xml:space="preserve"> we can use node express server and many other server libraries can be install using </w:t>
+      </w:r>
+      <w:proofErr w:type="spellStart"/>
+      <w:r>
+        <w:t>npm</w:t>
+      </w:r>
+      <w:proofErr w:type="spellEnd"/>
+      <w:r>
+        <w:t xml:space="preserve"> (node package manager)</w:t>
+      </w:r>
+    </w:p>
+    <w:p/>
+    <w:p>
+      <w:pPr>
+        <w:pStyle w:val="numitem"/>
+        <w:numPr>
+          <w:ilvl w:val="1"/>
+          <w:numId w:val="33"/>
+        </w:numPr>
+        <w:rPr>
+          <w:sz w:val="32"/>
+          <w:szCs w:val="32"/>
+        </w:rPr>
+      </w:pPr>
+      <w:r>
+        <w:rPr>
+          <w:sz w:val="32"/>
+          <w:szCs w:val="32"/>
+        </w:rPr>
+        <w:t>index.html</w:t>
+      </w:r>
+    </w:p>
+    <w:p>
+      <w:pPr>
+        <w:pStyle w:val="numitem"/>
+        <w:numPr>
+          <w:ilvl w:val="0"/>
+          <w:numId w:val="0"/>
+        </w:numPr>
+        <w:ind w:left="672"/>
+      </w:pPr>
+      <w:r>
+        <w:t>The</w:t>
+      </w:r>
+      <w:r>
+        <w:t xml:space="preserve"> </w:t>
+      </w:r>
+      <w:r>
+        <w:t>index</w:t>
+      </w:r>
+      <w:r>
+        <w:t>.html (it is home page of our game)</w:t>
+      </w:r>
+      <w:r>
+        <w:t xml:space="preserve"> page will be displaying canvas and will be connected to </w:t>
+      </w:r>
+      <w:r>
+        <w:t>JavaScript using the Script Ref.</w:t>
+      </w:r>
+      <w:r>
+        <w:t xml:space="preserve"> This is the entry point to our game.</w:t>
+      </w:r>
+    </w:p>
+    <w:p>
+      <w:pPr>
+        <w:pStyle w:val="numitem"/>
+        <w:numPr>
+          <w:ilvl w:val="0"/>
+          <w:numId w:val="0"/>
+        </w:numPr>
+        <w:ind w:left="672"/>
+      </w:pPr>
+    </w:p>
+    <w:p>
+      <w:pPr>
+        <w:pStyle w:val="numitem"/>
+        <w:numPr>
+          <w:ilvl w:val="1"/>
+          <w:numId w:val="33"/>
+        </w:numPr>
+        <w:rPr>
+          <w:sz w:val="32"/>
+          <w:szCs w:val="32"/>
+        </w:rPr>
+      </w:pPr>
+      <w:proofErr w:type="spellStart"/>
+      <w:r>
+        <w:rPr>
+          <w:sz w:val="32"/>
+          <w:szCs w:val="32"/>
+        </w:rPr>
+        <w:t>js</w:t>
+      </w:r>
+      <w:proofErr w:type="spellEnd"/>
+      <w:r>
+        <w:rPr>
+          <w:sz w:val="32"/>
+          <w:szCs w:val="32"/>
+        </w:rPr>
+        <w:t>\</w:t>
+      </w:r>
+      <w:r>
+        <w:rPr>
+          <w:sz w:val="32"/>
+          <w:szCs w:val="32"/>
+        </w:rPr>
+        <w:t>Main.js</w:t>
+      </w:r>
+    </w:p>
+    <w:p>
+      <w:pPr>
+        <w:pStyle w:val="numitem"/>
+        <w:numPr>
+          <w:ilvl w:val="0"/>
+          <w:numId w:val="0"/>
+        </w:numPr>
+        <w:ind w:left="672"/>
+      </w:pPr>
+      <w:r>
+        <w:t xml:space="preserve">Main.js </w:t>
+      </w:r>
+      <w:r>
+        <w:t>is the</w:t>
+      </w:r>
+      <w:r>
+        <w:t xml:space="preserve"> JavaScript</w:t>
+      </w:r>
+      <w:r>
+        <w:t xml:space="preserve"> file where we will define our logics, initializing the objects from Babylon.js libraries and connected to CSS</w:t>
+      </w:r>
+      <w:r>
+        <w:t>, animation, sound and images.</w:t>
+      </w:r>
+    </w:p>
+    <w:p>
+      <w:pPr>
+        <w:pStyle w:val="numitem"/>
+        <w:numPr>
+          <w:ilvl w:val="0"/>
+          <w:numId w:val="0"/>
+        </w:numPr>
+        <w:ind w:left="672"/>
+        <w:rPr>
+          <w:sz w:val="32"/>
+          <w:szCs w:val="32"/>
+        </w:rPr>
+      </w:pPr>
+    </w:p>
+    <w:p>
+      <w:pPr>
+        <w:pStyle w:val="numitem"/>
+        <w:numPr>
+          <w:ilvl w:val="1"/>
+          <w:numId w:val="33"/>
+        </w:numPr>
+        <w:rPr>
+          <w:sz w:val="32"/>
+          <w:szCs w:val="32"/>
+        </w:rPr>
+      </w:pPr>
+      <w:r>
+        <w:rPr>
+          <w:sz w:val="32"/>
+          <w:szCs w:val="32"/>
+        </w:rPr>
+        <w:t>Dude Folder</w:t>
+      </w:r>
+    </w:p>
+    <w:p>
+      <w:pPr>
+        <w:pStyle w:val="numitem"/>
+        <w:numPr>
+          <w:ilvl w:val="0"/>
+          <w:numId w:val="0"/>
+        </w:numPr>
+        <w:ind w:left="672"/>
+      </w:pPr>
+      <w:r>
+        <w:t>Main.js is the JavaScript file where we will define our logics, initializing the objects from Babylon.js libraries and connected to CSS</w:t>
+      </w:r>
+    </w:p>
+    <w:p>
+      <w:pPr>
+        <w:pStyle w:val="numitem"/>
+        <w:numPr>
+          <w:ilvl w:val="0"/>
+          <w:numId w:val="0"/>
+        </w:numPr>
+        <w:ind w:left="672"/>
+        <w:rPr>
+          <w:sz w:val="32"/>
+          <w:szCs w:val="32"/>
+        </w:rPr>
+      </w:pPr>
+    </w:p>
+    <w:p>
+      <w:pPr>
+        <w:pStyle w:val="numitem"/>
+        <w:numPr>
+          <w:ilvl w:val="1"/>
+          <w:numId w:val="33"/>
+        </w:numPr>
+        <w:rPr>
+          <w:sz w:val="32"/>
+          <w:szCs w:val="32"/>
+        </w:rPr>
+      </w:pPr>
+      <w:r>
+        <w:rPr>
+          <w:sz w:val="32"/>
+          <w:szCs w:val="32"/>
+        </w:rPr>
+        <w:t>Sound Folder</w:t>
+      </w:r>
+    </w:p>
+    <w:p>
+      <w:pPr>
+        <w:pStyle w:val="numitem"/>
+        <w:numPr>
+          <w:ilvl w:val="0"/>
+          <w:numId w:val="0"/>
+        </w:numPr>
+        <w:ind w:left="672"/>
+        <w:rPr>
+          <w:sz w:val="32"/>
+          <w:szCs w:val="32"/>
+        </w:rPr>
+      </w:pPr>
+      <w:r>
+        <w:t>This folder c</w:t>
+      </w:r>
+      <w:r>
+        <w:t xml:space="preserve">ontains </w:t>
+      </w:r>
+      <w:r>
+        <w:t xml:space="preserve">the </w:t>
+      </w:r>
+      <w:r>
+        <w:t>sound files which are</w:t>
+      </w:r>
+      <w:r>
+        <w:t xml:space="preserve"> needed to play games and</w:t>
+      </w:r>
+      <w:r>
+        <w:t xml:space="preserve"> attached to main.js</w:t>
+      </w:r>
+    </w:p>
+    <w:p>
+      <w:pPr>
+        <w:pStyle w:val="numitem"/>
+        <w:numPr>
+          <w:ilvl w:val="0"/>
+          <w:numId w:val="0"/>
+        </w:numPr>
+        <w:ind w:left="672"/>
+      </w:pPr>
+      <w:r>
+        <w:t xml:space="preserve"> </w:t>
+      </w:r>
+    </w:p>
+    <w:p>
+      <w:pPr>
+        <w:pStyle w:val="numitem"/>
+        <w:numPr>
+          <w:ilvl w:val="1"/>
+          <w:numId w:val="33"/>
+        </w:numPr>
+        <w:rPr>
+          <w:sz w:val="32"/>
+          <w:szCs w:val="32"/>
+        </w:rPr>
+      </w:pPr>
+      <w:r>
+        <w:rPr>
+          <w:sz w:val="32"/>
+          <w:szCs w:val="32"/>
+        </w:rPr>
+        <w:t>Images Folder</w:t>
+      </w:r>
+    </w:p>
+    <w:p>
+      <w:pPr>
+        <w:pStyle w:val="numitem"/>
+        <w:numPr>
+          <w:ilvl w:val="0"/>
+          <w:numId w:val="0"/>
+        </w:numPr>
+        <w:ind w:left="672"/>
+        <w:rPr>
+          <w:sz w:val="32"/>
+          <w:szCs w:val="32"/>
+        </w:rPr>
+      </w:pPr>
+      <w:r>
+        <w:t xml:space="preserve">This folder contains the </w:t>
+      </w:r>
+      <w:r>
+        <w:t>images/graphics files which are attached to main.js</w:t>
+      </w:r>
+    </w:p>
+    <w:p>
+      <w:pPr>
+        <w:pStyle w:val="numitem"/>
+        <w:numPr>
+          <w:ilvl w:val="0"/>
+          <w:numId w:val="0"/>
+        </w:numPr>
+        <w:ind w:left="672"/>
+      </w:pPr>
+    </w:p>
+    <w:p>
+      <w:pPr>
+        <w:pStyle w:val="numitem"/>
+        <w:numPr>
+          <w:ilvl w:val="1"/>
+          <w:numId w:val="33"/>
+        </w:numPr>
+        <w:rPr>
+          <w:sz w:val="32"/>
+          <w:szCs w:val="32"/>
+        </w:rPr>
+      </w:pPr>
+      <w:r>
+        <w:rPr>
+          <w:sz w:val="32"/>
+          <w:szCs w:val="32"/>
+        </w:rPr>
+        <w:t>CSS Folder</w:t>
+      </w:r>
+    </w:p>
+    <w:p>
+      <w:pPr>
+        <w:pStyle w:val="numitem"/>
+        <w:numPr>
+          <w:ilvl w:val="0"/>
+          <w:numId w:val="0"/>
+        </w:numPr>
+        <w:ind w:left="672"/>
+        <w:rPr>
+          <w:sz w:val="32"/>
+          <w:szCs w:val="32"/>
+        </w:rPr>
+      </w:pPr>
+      <w:r>
+        <w:t xml:space="preserve">This folder </w:t>
+      </w:r>
+      <w:r>
+        <w:t>Contains styling sheet files which are attached to main.js</w:t>
+      </w:r>
+      <w:r>
+        <w:t xml:space="preserve"> and important for styling and functioning the game properly.</w:t>
+      </w:r>
+    </w:p>
+    <w:bookmarkEnd w:id="28"/>
+    <w:p>
+      <w:pPr>
+        <w:pStyle w:val="numitem"/>
+        <w:numPr>
+          <w:ilvl w:val="0"/>
+          <w:numId w:val="0"/>
+        </w:numPr>
+        <w:ind w:left="672"/>
+      </w:pPr>
+    </w:p>
+    <w:p>
+      <w:pPr>
+        <w:pStyle w:val="numitem"/>
+        <w:numPr>
+          <w:ilvl w:val="0"/>
+          <w:numId w:val="0"/>
+        </w:numPr>
+        <w:ind w:left="672"/>
+      </w:pPr>
+      <w:r>
         <w:br w:type="page"/>
       </w:r>
+    </w:p>
+    <w:p>
+      <w:pPr>
+        <w:pStyle w:val="numitem"/>
+        <w:numPr>
+          <w:ilvl w:val="0"/>
+          <w:numId w:val="0"/>
+        </w:numPr>
+        <w:ind w:left="672"/>
+      </w:pPr>
     </w:p>
     <w:p>
       <w:pPr>
@@ -12678,7 +12720,7 @@
         </w:rPr>
         <w:t xml:space="preserve">  </w:t>
       </w:r>
-      <w:bookmarkStart w:id="18" w:name="_Toc34759246"/>
+      <w:bookmarkStart w:id="29" w:name="_Toc34759246"/>
       <w:r>
         <w:rPr>
           <w:sz w:val="42"/>
@@ -12686,20 +12728,115 @@
         </w:rPr>
         <w:t>Conclusion and Recommendations</w:t>
       </w:r>
-      <w:bookmarkEnd w:id="18"/>
+      <w:bookmarkEnd w:id="29"/>
     </w:p>
     <w:p/>
     <w:p>
-      <w:r>
-        <w:t xml:space="preserve">Although it was great learning experience to develop game with pure JavaScript, </w:t>
-      </w:r>
-      <w:r>
-        <w:t>a</w:t>
-      </w:r>
-      <w:r>
-        <w:t>we learned lots of critical syntaxes and logics, but I would like to suggest that using any plain JavaScript engine is good for learning but production and ease of development is far reaching. Hence, I would recommend using the Unity or some framework which has support available for the game development.</w:t>
-      </w:r>
-    </w:p>
+      <w:bookmarkStart w:id="30" w:name="_Hlk35408406"/>
+      <w:r>
+        <w:t>Although it was great learning experience to develop game with pure JavaScript, we learned lots of critical syntaxes and logics,</w:t>
+      </w:r>
+      <w:r>
+        <w:t xml:space="preserve"> had dig deeper in the critical syntaxes full of complicated functions.</w:t>
+      </w:r>
+      <w:r>
+        <w:t xml:space="preserve"> There was plenty of help on internet, especially on Babylon website www.babylonjs.com</w:t>
+      </w:r>
+      <w:r>
+        <w:t xml:space="preserve"> but I</w:t>
+      </w:r>
+      <w:r>
+        <w:t xml:space="preserve"> still</w:t>
+      </w:r>
+      <w:r>
+        <w:t xml:space="preserve"> would like to suggest that using any plain JavaScript engine</w:t>
+      </w:r>
+      <w:r>
+        <w:t>s</w:t>
+      </w:r>
+      <w:r>
+        <w:t xml:space="preserve"> </w:t>
+      </w:r>
+      <w:r>
+        <w:t>are</w:t>
+      </w:r>
+      <w:r>
+        <w:t xml:space="preserve"> good for </w:t>
+      </w:r>
+      <w:r>
+        <w:t>learning but</w:t>
+      </w:r>
+      <w:r>
+        <w:t xml:space="preserve"> </w:t>
+      </w:r>
+      <w:r>
+        <w:t xml:space="preserve">avoided for </w:t>
+      </w:r>
+      <w:r>
+        <w:t>production and ease of development is far reaching</w:t>
+      </w:r>
+      <w:r>
+        <w:t xml:space="preserve"> with these plain libraries</w:t>
+      </w:r>
+      <w:r>
+        <w:t>. Hence, I would recommend using the Unity</w:t>
+      </w:r>
+      <w:r>
+        <w:t>3d</w:t>
+      </w:r>
+      <w:r>
+        <w:t xml:space="preserve"> or some </w:t>
+      </w:r>
+      <w:r>
+        <w:t xml:space="preserve">kind of </w:t>
+      </w:r>
+      <w:r>
+        <w:t>framework which has support available for the game development</w:t>
+      </w:r>
+      <w:r>
+        <w:t xml:space="preserve">, as they have drag drop, resize, transform, translate and multi-player network support easily integrated in the </w:t>
+      </w:r>
+      <w:r>
+        <w:t>their environments to build the games</w:t>
+      </w:r>
+      <w:r>
+        <w:t>.</w:t>
+      </w:r>
+    </w:p>
+    <w:bookmarkEnd w:id="30"/>
+    <w:p/>
+    <w:p/>
+    <w:p/>
+    <w:p/>
+    <w:p/>
+    <w:p/>
+    <w:p/>
+    <w:p/>
+    <w:p/>
+    <w:p/>
+    <w:p/>
+    <w:p/>
+    <w:p/>
+    <w:p/>
+    <w:p/>
+    <w:p/>
+    <w:p/>
+    <w:p/>
+    <w:p/>
+    <w:p/>
+    <w:p/>
+    <w:p/>
+    <w:p/>
+    <w:p/>
+    <w:p/>
+    <w:p/>
+    <w:p/>
+    <w:p/>
+    <w:p/>
+    <w:p/>
+    <w:p/>
+    <w:p/>
+    <w:p/>
     <w:p>
       <w:pPr>
         <w:pStyle w:val="Heading10"/>
@@ -12726,7 +12863,7 @@
         </w:rPr>
         <w:t xml:space="preserve">  </w:t>
       </w:r>
-      <w:bookmarkStart w:id="19" w:name="_Toc34759247"/>
+      <w:bookmarkStart w:id="31" w:name="_Toc34759247"/>
       <w:r>
         <w:rPr>
           <w:sz w:val="42"/>
@@ -12735,7 +12872,7 @@
         </w:rPr>
         <w:t>Appendices</w:t>
       </w:r>
-      <w:bookmarkEnd w:id="19"/>
+      <w:bookmarkEnd w:id="31"/>
     </w:p>
     <w:p>
       <w:pPr>
@@ -12785,7 +12922,7 @@
             </w:rPr>
             <w:t xml:space="preserve"> </w:t>
           </w:r>
-          <w:bookmarkStart w:id="20" w:name="_Toc34759248"/>
+          <w:bookmarkStart w:id="32" w:name="_Toc34759248"/>
           <w:r>
             <w:rPr>
               <w:sz w:val="42"/>
@@ -12800,13 +12937,14 @@
             </w:rPr>
             <w:t>Bibliography</w:t>
           </w:r>
-          <w:bookmarkEnd w:id="20"/>
+          <w:bookmarkEnd w:id="32"/>
         </w:p>
         <w:sdt>
           <w:sdtPr>
             <w:id w:val="111145805"/>
             <w:bibliography/>
           </w:sdtPr>
+          <w:sdtEndPr/>
           <w:sdtContent>
             <w:p>
               <w:pPr>
@@ -12841,12 +12979,12 @@
                 <w:tblLook w:val="04A0" w:firstRow="1" w:lastRow="0" w:firstColumn="1" w:lastColumn="0" w:noHBand="0" w:noVBand="1"/>
               </w:tblPr>
               <w:tblGrid>
-                <w:gridCol w:w="309"/>
-                <w:gridCol w:w="6699"/>
+                <w:gridCol w:w="409"/>
+                <w:gridCol w:w="6599"/>
               </w:tblGrid>
               <w:tr>
                 <w:trPr>
-                  <w:divId w:val="1570773203"/>
+                  <w:divId w:val="1751778434"/>
                   <w:tblCellSpacing w:w="15" w:type="dxa"/>
                 </w:trPr>
                 <w:tc>
@@ -12894,7 +13032,7 @@
               </w:tr>
               <w:tr>
                 <w:trPr>
-                  <w:divId w:val="1570773203"/>
+                  <w:divId w:val="1751778434"/>
                   <w:tblCellSpacing w:w="15" w:type="dxa"/>
                 </w:trPr>
                 <w:tc>
@@ -12914,6 +13052,66 @@
                         <w:noProof/>
                       </w:rPr>
                       <w:t xml:space="preserve">[2] </w:t>
+                    </w:r>
+                  </w:p>
+                </w:tc>
+                <w:tc>
+                  <w:tcPr>
+                    <w:tcW w:w="0" w:type="auto"/>
+                    <w:hideMark/>
+                  </w:tcPr>
+                  <w:p>
+                    <w:pPr>
+                      <w:pStyle w:val="Bibliography"/>
+                      <w:rPr>
+                        <w:noProof/>
+                      </w:rPr>
+                    </w:pPr>
+                    <w:r>
+                      <w:rPr>
+                        <w:noProof/>
+                      </w:rPr>
+                      <w:t xml:space="preserve">K. &amp;. K. A. &amp;. D. I. Stefanoski, "PERFORMANCE COMPARISON OF C++ AND JAVASCRIPT," </w:t>
+                    </w:r>
+                    <w:r>
+                      <w:rPr>
+                        <w:i/>
+                        <w:iCs/>
+                        <w:noProof/>
+                      </w:rPr>
+                      <w:t xml:space="preserve">Computer Science and Technologies, </w:t>
+                    </w:r>
+                    <w:r>
+                      <w:rPr>
+                        <w:noProof/>
+                      </w:rPr>
+                      <w:t xml:space="preserve">2019. </w:t>
+                    </w:r>
+                  </w:p>
+                </w:tc>
+              </w:tr>
+              <w:tr>
+                <w:trPr>
+                  <w:divId w:val="1751778434"/>
+                  <w:tblCellSpacing w:w="15" w:type="dxa"/>
+                </w:trPr>
+                <w:tc>
+                  <w:tcPr>
+                    <w:tcW w:w="50" w:type="pct"/>
+                    <w:hideMark/>
+                  </w:tcPr>
+                  <w:p>
+                    <w:pPr>
+                      <w:pStyle w:val="Bibliography"/>
+                      <w:rPr>
+                        <w:noProof/>
+                      </w:rPr>
+                    </w:pPr>
+                    <w:r>
+                      <w:rPr>
+                        <w:noProof/>
+                      </w:rPr>
+                      <w:t xml:space="preserve">[3] </w:t>
                     </w:r>
                   </w:p>
                 </w:tc>
@@ -12954,7 +13152,7 @@
               </w:tr>
               <w:tr>
                 <w:trPr>
-                  <w:divId w:val="1570773203"/>
+                  <w:divId w:val="1751778434"/>
                   <w:tblCellSpacing w:w="15" w:type="dxa"/>
                 </w:trPr>
                 <w:tc>
@@ -12973,7 +13171,7 @@
                       <w:rPr>
                         <w:noProof/>
                       </w:rPr>
-                      <w:t xml:space="preserve">[3] </w:t>
+                      <w:t xml:space="preserve">[4] </w:t>
                     </w:r>
                   </w:p>
                 </w:tc>
@@ -13014,7 +13212,7 @@
               </w:tr>
               <w:tr>
                 <w:trPr>
-                  <w:divId w:val="1570773203"/>
+                  <w:divId w:val="1751778434"/>
                   <w:tblCellSpacing w:w="15" w:type="dxa"/>
                 </w:trPr>
                 <w:tc>
@@ -13033,7 +13231,7 @@
                       <w:rPr>
                         <w:noProof/>
                       </w:rPr>
-                      <w:t xml:space="preserve">[4] </w:t>
+                      <w:t xml:space="preserve">[5] </w:t>
                     </w:r>
                   </w:p>
                 </w:tc>
@@ -13074,7 +13272,7 @@
               </w:tr>
               <w:tr>
                 <w:trPr>
-                  <w:divId w:val="1570773203"/>
+                  <w:divId w:val="1751778434"/>
                   <w:tblCellSpacing w:w="15" w:type="dxa"/>
                 </w:trPr>
                 <w:tc>
@@ -13093,7 +13291,7 @@
                       <w:rPr>
                         <w:noProof/>
                       </w:rPr>
-                      <w:t xml:space="preserve">[5] </w:t>
+                      <w:t xml:space="preserve">[6] </w:t>
                     </w:r>
                   </w:p>
                 </w:tc>
@@ -13134,7 +13332,7 @@
               </w:tr>
               <w:tr>
                 <w:trPr>
-                  <w:divId w:val="1570773203"/>
+                  <w:divId w:val="1751778434"/>
                   <w:tblCellSpacing w:w="15" w:type="dxa"/>
                 </w:trPr>
                 <w:tc>
@@ -13153,7 +13351,7 @@
                       <w:rPr>
                         <w:noProof/>
                       </w:rPr>
-                      <w:t xml:space="preserve">[6] </w:t>
+                      <w:t xml:space="preserve">[7] </w:t>
                     </w:r>
                   </w:p>
                 </w:tc>
@@ -13194,7 +13392,7 @@
               </w:tr>
               <w:tr>
                 <w:trPr>
-                  <w:divId w:val="1570773203"/>
+                  <w:divId w:val="1751778434"/>
                   <w:tblCellSpacing w:w="15" w:type="dxa"/>
                 </w:trPr>
                 <w:tc>
@@ -13213,7 +13411,7 @@
                       <w:rPr>
                         <w:noProof/>
                       </w:rPr>
-                      <w:t xml:space="preserve">[7] </w:t>
+                      <w:t xml:space="preserve">[8] </w:t>
                     </w:r>
                   </w:p>
                 </w:tc>
@@ -13254,7 +13452,7 @@
               </w:tr>
               <w:tr>
                 <w:trPr>
-                  <w:divId w:val="1570773203"/>
+                  <w:divId w:val="1751778434"/>
                   <w:tblCellSpacing w:w="15" w:type="dxa"/>
                 </w:trPr>
                 <w:tc>
@@ -13273,7 +13471,7 @@
                       <w:rPr>
                         <w:noProof/>
                       </w:rPr>
-                      <w:t xml:space="preserve">[8] </w:t>
+                      <w:t xml:space="preserve">[9] </w:t>
                     </w:r>
                   </w:p>
                 </w:tc>
@@ -13314,7 +13512,7 @@
               </w:tr>
               <w:tr>
                 <w:trPr>
-                  <w:divId w:val="1570773203"/>
+                  <w:divId w:val="1751778434"/>
                   <w:tblCellSpacing w:w="15" w:type="dxa"/>
                 </w:trPr>
                 <w:tc>
@@ -13333,7 +13531,7 @@
                       <w:rPr>
                         <w:noProof/>
                       </w:rPr>
-                      <w:t xml:space="preserve">[9] </w:t>
+                      <w:t xml:space="preserve">[10] </w:t>
                     </w:r>
                   </w:p>
                 </w:tc>
@@ -13361,7 +13559,7 @@
             </w:tbl>
             <w:p>
               <w:pPr>
-                <w:divId w:val="1570773203"/>
+                <w:divId w:val="1751778434"/>
                 <w:rPr>
                   <w:noProof/>
                 </w:rPr>
@@ -13381,10 +13579,9 @@
         </w:sdt>
       </w:sdtContent>
     </w:sdt>
-    <w:p/>
     <w:sectPr>
       <w:pgSz w:w="11906" w:h="16838" w:code="9"/>
-      <w:pgMar w:top="2948" w:right="2494" w:bottom="2948" w:left="2494" w:header="2381" w:footer="2324" w:gutter="0"/>
+      <w:pgMar w:top="2552" w:right="2494" w:bottom="2948" w:left="2494" w:header="2381" w:footer="2324" w:gutter="0"/>
       <w:cols w:space="708"/>
       <w:titlePg/>
       <w:docGrid w:linePitch="360"/>
@@ -17419,7 +17616,6 @@
   <w:style w:type="character" w:default="1" w:styleId="DefaultParagraphFont">
     <w:name w:val="Default Paragraph Font"/>
     <w:uiPriority w:val="1"/>
-    <w:semiHidden/>
     <w:unhideWhenUsed/>
   </w:style>
   <w:style w:type="table" w:default="1" w:styleId="TableNormal">
@@ -18372,6 +18568,23 @@
       <w:spacing w:val="5"/>
     </w:rPr>
   </w:style>
+  <w:style w:type="paragraph" w:customStyle="1" w:styleId="Default">
+    <w:name w:val="Default"/>
+    <w:rsid w:val="00BC7F11"/>
+    <w:pPr>
+      <w:autoSpaceDE w:val="0"/>
+      <w:autoSpaceDN w:val="0"/>
+      <w:adjustRightInd w:val="0"/>
+      <w:spacing w:after="0" w:line="240" w:lineRule="auto"/>
+    </w:pPr>
+    <w:rPr>
+      <w:rFonts w:ascii="Times New Roman" w:hAnsi="Times New Roman"/>
+      <w:color w:val="000000"/>
+      <w:sz w:val="24"/>
+      <w:szCs w:val="24"/>
+      <w:lang w:val="en-SH" w:bidi="ar-SA"/>
+    </w:rPr>
+  </w:style>
 </w:styles>
 </file>
 
@@ -18841,11 +19054,31 @@
     <b:URL>https://academy.zenva.com/product/3d-programming-with-webgl-and-babylon-js-for-beginners/?zva_src=babylonjsdoc</b:URL>
     <b:RefOrder>9</b:RefOrder>
   </b:Source>
+  <b:Source>
+    <b:Tag>Ste19</b:Tag>
+    <b:SourceType>JournalArticle</b:SourceType>
+    <b:Guid>{47507039-674E-4432-A480-B6726748FC56}</b:Guid>
+    <b:Author>
+      <b:Author>
+        <b:NameList>
+          <b:Person>
+            <b:Last>Stefanoski</b:Last>
+            <b:First>Kristijan</b:First>
+            <b:Middle>&amp; Karadimce, Aleksandar &amp; Dimitrievski, Ile.</b:Middle>
+          </b:Person>
+        </b:NameList>
+      </b:Author>
+    </b:Author>
+    <b:Title>PERFORMANCE COMPARISON OF C++ AND JAVASCRIPT </b:Title>
+    <b:Year>2019</b:Year>
+    <b:JournalName>Computer Science and Technologies</b:JournalName>
+    <b:RefOrder>10</b:RefOrder>
+  </b:Source>
 </b:Sources>
 </file>
 
 <file path=customXml/itemProps1.xml><?xml version="1.0" encoding="utf-8"?>
-<ds:datastoreItem xmlns:ds="http://schemas.openxmlformats.org/officeDocument/2006/customXml" ds:itemID="{CA30FC07-FB49-4EDF-8B29-098D33C1933C}">
+<ds:datastoreItem xmlns:ds="http://schemas.openxmlformats.org/officeDocument/2006/customXml" ds:itemID="{2999D82C-870B-4D38-8411-BE41660579F0}">
   <ds:schemaRefs>
     <ds:schemaRef ds:uri="http://schemas.openxmlformats.org/officeDocument/2006/bibliography"/>
   </ds:schemaRefs>

</xml_diff>